<commit_message>
update 12. Introductory course on Big Data
</commit_message>
<xml_diff>
--- a/12. Introductory course on Big Data/Seminar-01/Урок 2. Семинар. Введение в Большие Данные.docx
+++ b/12. Introductory course on Big Data/Seminar-01/Урок 2. Семинар. Введение в Большие Данные.docx
@@ -1249,21 +1249,7 @@
           <w:b/>
           <w:sz w:val="24"/>
         </w:rPr>
-        <w:t xml:space="preserve">Ознакомьтесь с библиотеками для распараллеливания задач в </w:t>
-      </w:r>
-      <w:r>
-        <w:rPr>
-          <w:b/>
-          <w:sz w:val="24"/>
-        </w:rPr>
-        <w:t>Python</w:t>
-      </w:r>
-      <w:r>
-        <w:rPr>
-          <w:b/>
-          <w:sz w:val="24"/>
-        </w:rPr>
-        <w:t>:</w:t>
+        <w:t>Ознакомьтесь с библиотеками для распараллеливания задач в Python:</w:t>
       </w:r>
     </w:p>
     <w:p>
@@ -1932,7 +1918,6 @@
         <w:jc w:val="both"/>
         <w:rPr>
           <w:sz w:val="24"/>
-          <w:lang w:val="en-US"/>
         </w:rPr>
       </w:pPr>
     </w:p>
@@ -2050,7 +2035,6 @@
         <w:jc w:val="both"/>
         <w:rPr>
           <w:sz w:val="24"/>
-          <w:lang w:val="en-US"/>
         </w:rPr>
       </w:pPr>
     </w:p>
@@ -2369,7 +2353,6 @@
         <w:jc w:val="both"/>
         <w:rPr>
           <w:sz w:val="24"/>
-          <w:lang w:val="en-US"/>
         </w:rPr>
         <w:sectPr>
           <w:pgSz w:w="11906" w:h="16838"/>
@@ -2452,11 +2435,13 @@
         <w:jc w:val="both"/>
         <w:rPr>
           <w:sz w:val="24"/>
-        </w:rPr>
-      </w:pPr>
-      <w:r>
-        <w:rPr>
-          <w:sz w:val="24"/>
+          <w:lang w:val="en-US"/>
+        </w:rPr>
+      </w:pPr>
+      <w:r>
+        <w:rPr>
+          <w:sz w:val="24"/>
+          <w:lang w:val="en-US"/>
         </w:rPr>
         <w:t>from functools import reduce</w:t>
       </w:r>
@@ -2467,22 +2452,109 @@
         <w:jc w:val="both"/>
         <w:rPr>
           <w:sz w:val="24"/>
-        </w:rPr>
-      </w:pPr>
-    </w:p>
-    <w:p>
-      <w:pPr>
-        <w:ind w:firstLine="709"/>
-        <w:jc w:val="both"/>
-        <w:rPr>
-          <w:sz w:val="24"/>
-        </w:rPr>
-      </w:pPr>
-      <w:r>
-        <w:rPr>
-          <w:sz w:val="24"/>
-        </w:rPr>
-        <w:t># Функция mapper: извлекает оценку и вычисляет промежуточные значения</w:t>
+          <w:lang w:val="en-US"/>
+        </w:rPr>
+      </w:pPr>
+    </w:p>
+    <w:p>
+      <w:pPr>
+        <w:ind w:firstLine="709"/>
+        <w:jc w:val="both"/>
+        <w:rPr>
+          <w:sz w:val="24"/>
+          <w:lang w:val="en-US"/>
+        </w:rPr>
+      </w:pPr>
+      <w:r>
+        <w:rPr>
+          <w:sz w:val="24"/>
+          <w:lang w:val="en-US"/>
+        </w:rPr>
+        <w:t xml:space="preserve"># </w:t>
+      </w:r>
+      <w:r>
+        <w:rPr>
+          <w:sz w:val="24"/>
+        </w:rPr>
+        <w:t>Функция</w:t>
+      </w:r>
+      <w:r>
+        <w:rPr>
+          <w:sz w:val="24"/>
+          <w:lang w:val="en-US"/>
+        </w:rPr>
+        <w:t xml:space="preserve"> mapper: </w:t>
+      </w:r>
+      <w:r>
+        <w:rPr>
+          <w:sz w:val="24"/>
+        </w:rPr>
+        <w:t>извлекает</w:t>
+      </w:r>
+      <w:r>
+        <w:rPr>
+          <w:sz w:val="24"/>
+          <w:lang w:val="en-US"/>
+        </w:rPr>
+        <w:t xml:space="preserve"> </w:t>
+      </w:r>
+      <w:r>
+        <w:rPr>
+          <w:sz w:val="24"/>
+        </w:rPr>
+        <w:t>оценку</w:t>
+      </w:r>
+      <w:r>
+        <w:rPr>
+          <w:sz w:val="24"/>
+          <w:lang w:val="en-US"/>
+        </w:rPr>
+        <w:t xml:space="preserve"> </w:t>
+      </w:r>
+      <w:r>
+        <w:rPr>
+          <w:sz w:val="24"/>
+        </w:rPr>
+        <w:t>и</w:t>
+      </w:r>
+      <w:r>
+        <w:rPr>
+          <w:sz w:val="24"/>
+          <w:lang w:val="en-US"/>
+        </w:rPr>
+        <w:t xml:space="preserve"> </w:t>
+      </w:r>
+      <w:r>
+        <w:rPr>
+          <w:sz w:val="24"/>
+        </w:rPr>
+        <w:t>вычисляет</w:t>
+      </w:r>
+      <w:r>
+        <w:rPr>
+          <w:sz w:val="24"/>
+          <w:lang w:val="en-US"/>
+        </w:rPr>
+        <w:t xml:space="preserve"> </w:t>
+      </w:r>
+      <w:r>
+        <w:rPr>
+          <w:sz w:val="24"/>
+        </w:rPr>
+        <w:t>промежуточные</w:t>
+      </w:r>
+      <w:r>
+        <w:rPr>
+          <w:sz w:val="24"/>
+          <w:lang w:val="en-US"/>
+        </w:rPr>
+        <w:t xml:space="preserve"> </w:t>
+      </w:r>
+      <w:r>
+        <w:rPr>
+          <w:sz w:val="24"/>
+        </w:rPr>
+        <w:t>значения</w:t>
       </w:r>
     </w:p>
     <w:p>
@@ -2820,141 +2892,135 @@
           <w:lang w:val="en-US"/>
         </w:rPr>
         <w:t xml:space="preserve">    n = n1 + n2</w:t>
-      </w:r>
-    </w:p>
-    <w:p>
-      <w:pPr>
-        <w:ind w:firstLine="709"/>
-        <w:jc w:val="both"/>
-        <w:rPr>
-          <w:sz w:val="24"/>
-          <w:lang w:val="en-US"/>
-        </w:rPr>
-      </w:pPr>
-      <w:r>
-        <w:rPr>
-          <w:sz w:val="24"/>
-          <w:lang w:val="en-US"/>
-        </w:rPr>
-        <w:t xml:space="preserve">    if n == 0:</w:t>
-      </w:r>
-    </w:p>
-    <w:p>
-      <w:pPr>
-        <w:ind w:firstLine="709"/>
-        <w:jc w:val="both"/>
-        <w:rPr>
-          <w:sz w:val="24"/>
-          <w:lang w:val="en-US"/>
-        </w:rPr>
-      </w:pPr>
-      <w:r>
-        <w:rPr>
-          <w:sz w:val="24"/>
-          <w:lang w:val="en-US"/>
-        </w:rPr>
-        <w:t xml:space="preserve">        return 0, 0.0, 0.0</w:t>
-      </w:r>
-    </w:p>
-    <w:p>
-      <w:pPr>
-        <w:ind w:firstLine="709"/>
-        <w:jc w:val="both"/>
-        <w:rPr>
-          <w:sz w:val="24"/>
-          <w:lang w:val="en-US"/>
-        </w:rPr>
-      </w:pPr>
-    </w:p>
-    <w:p>
-      <w:pPr>
-        <w:ind w:firstLine="709"/>
-        <w:jc w:val="both"/>
-        <w:rPr>
-          <w:sz w:val="24"/>
-          <w:lang w:val="en-US"/>
-        </w:rPr>
-      </w:pPr>
-      <w:r>
-        <w:rPr>
-          <w:sz w:val="24"/>
-          <w:lang w:val="en-US"/>
-        </w:rPr>
-        <w:t xml:space="preserve">    delta = mean2 - mean1</w:t>
-      </w:r>
-    </w:p>
-    <w:p>
-      <w:pPr>
-        <w:ind w:firstLine="709"/>
-        <w:jc w:val="both"/>
-        <w:rPr>
-          <w:sz w:val="24"/>
-          <w:lang w:val="en-US"/>
-        </w:rPr>
-      </w:pPr>
-      <w:r>
-        <w:rPr>
-          <w:sz w:val="24"/>
-          <w:lang w:val="en-US"/>
-        </w:rPr>
-        <w:t xml:space="preserve">    mean = mean1 + delta * n2 / n</w:t>
-      </w:r>
-    </w:p>
-    <w:p>
-      <w:pPr>
-        <w:ind w:firstLine="709"/>
-        <w:jc w:val="both"/>
-        <w:rPr>
-          <w:sz w:val="24"/>
-          <w:lang w:val="en-US"/>
-        </w:rPr>
-      </w:pPr>
-      <w:r>
-        <w:rPr>
-          <w:sz w:val="24"/>
-          <w:lang w:val="en-US"/>
-        </w:rPr>
-        <w:t xml:space="preserve">    M2 = M21 + M22 + delta ** 2 * n1 * n2 / n</w:t>
-      </w:r>
-    </w:p>
-    <w:p>
-      <w:pPr>
-        <w:ind w:firstLine="709"/>
-        <w:jc w:val="both"/>
-        <w:rPr>
-          <w:sz w:val="24"/>
-          <w:lang w:val="en-US"/>
-        </w:rPr>
-      </w:pPr>
-    </w:p>
-    <w:p>
-      <w:pPr>
-        <w:ind w:firstLine="709"/>
-        <w:jc w:val="both"/>
-        <w:rPr>
-          <w:sz w:val="24"/>
-        </w:rPr>
-      </w:pPr>
-      <w:r>
-        <w:rPr>
-          <w:sz w:val="24"/>
-          <w:lang w:val="en-US"/>
-        </w:rPr>
-        <w:t xml:space="preserve">    </w:t>
-      </w:r>
-      <w:r>
-        <w:rPr>
-          <w:sz w:val="24"/>
-        </w:rPr>
-        <w:t>return n, me</w:t>
       </w:r>
       <w:bookmarkStart w:id="3" w:name="_GoBack"/>
       <w:bookmarkEnd w:id="3"/>
-      <w:r>
-        <w:rPr>
-          <w:sz w:val="24"/>
-        </w:rPr>
-        <w:t>an, M2</w:t>
+    </w:p>
+    <w:p>
+      <w:pPr>
+        <w:ind w:firstLine="709"/>
+        <w:jc w:val="both"/>
+        <w:rPr>
+          <w:sz w:val="24"/>
+          <w:lang w:val="en-US"/>
+        </w:rPr>
+      </w:pPr>
+      <w:r>
+        <w:rPr>
+          <w:sz w:val="24"/>
+          <w:lang w:val="en-US"/>
+        </w:rPr>
+        <w:t xml:space="preserve">    if n == 0:</w:t>
+      </w:r>
+    </w:p>
+    <w:p>
+      <w:pPr>
+        <w:ind w:firstLine="709"/>
+        <w:jc w:val="both"/>
+        <w:rPr>
+          <w:sz w:val="24"/>
+          <w:lang w:val="en-US"/>
+        </w:rPr>
+      </w:pPr>
+      <w:r>
+        <w:rPr>
+          <w:sz w:val="24"/>
+          <w:lang w:val="en-US"/>
+        </w:rPr>
+        <w:t xml:space="preserve">        return 0, 0.0, 0.0</w:t>
+      </w:r>
+    </w:p>
+    <w:p>
+      <w:pPr>
+        <w:ind w:firstLine="709"/>
+        <w:jc w:val="both"/>
+        <w:rPr>
+          <w:sz w:val="24"/>
+          <w:lang w:val="en-US"/>
+        </w:rPr>
+      </w:pPr>
+    </w:p>
+    <w:p>
+      <w:pPr>
+        <w:ind w:firstLine="709"/>
+        <w:jc w:val="both"/>
+        <w:rPr>
+          <w:sz w:val="24"/>
+          <w:lang w:val="en-US"/>
+        </w:rPr>
+      </w:pPr>
+      <w:r>
+        <w:rPr>
+          <w:sz w:val="24"/>
+          <w:lang w:val="en-US"/>
+        </w:rPr>
+        <w:t xml:space="preserve">    delta = mean2 - mean1</w:t>
+      </w:r>
+    </w:p>
+    <w:p>
+      <w:pPr>
+        <w:ind w:firstLine="709"/>
+        <w:jc w:val="both"/>
+        <w:rPr>
+          <w:sz w:val="24"/>
+          <w:lang w:val="en-US"/>
+        </w:rPr>
+      </w:pPr>
+      <w:r>
+        <w:rPr>
+          <w:sz w:val="24"/>
+          <w:lang w:val="en-US"/>
+        </w:rPr>
+        <w:t xml:space="preserve">    mean = mean1 + delta * n2 / n</w:t>
+      </w:r>
+    </w:p>
+    <w:p>
+      <w:pPr>
+        <w:ind w:firstLine="709"/>
+        <w:jc w:val="both"/>
+        <w:rPr>
+          <w:sz w:val="24"/>
+          <w:lang w:val="en-US"/>
+        </w:rPr>
+      </w:pPr>
+      <w:r>
+        <w:rPr>
+          <w:sz w:val="24"/>
+          <w:lang w:val="en-US"/>
+        </w:rPr>
+        <w:t xml:space="preserve">    M2 = M21 + M22 + delta ** 2 * n1 * n2 / n</w:t>
+      </w:r>
+    </w:p>
+    <w:p>
+      <w:pPr>
+        <w:ind w:firstLine="709"/>
+        <w:jc w:val="both"/>
+        <w:rPr>
+          <w:sz w:val="24"/>
+          <w:lang w:val="en-US"/>
+        </w:rPr>
+      </w:pPr>
+    </w:p>
+    <w:p>
+      <w:pPr>
+        <w:ind w:firstLine="709"/>
+        <w:jc w:val="both"/>
+        <w:rPr>
+          <w:sz w:val="24"/>
+        </w:rPr>
+      </w:pPr>
+      <w:r>
+        <w:rPr>
+          <w:sz w:val="24"/>
+          <w:lang w:val="en-US"/>
+        </w:rPr>
+        <w:t xml:space="preserve">    </w:t>
+      </w:r>
+      <w:r>
+        <w:rPr>
+          <w:sz w:val="24"/>
+        </w:rPr>
+        <w:t>return n, mean, M2</w:t>
       </w:r>
     </w:p>
     <w:p>
@@ -3113,7 +3179,6 @@
         <w:jc w:val="both"/>
         <w:rPr>
           <w:sz w:val="24"/>
-          <w:lang w:val="en-US"/>
         </w:rPr>
       </w:pPr>
       <w:r>
@@ -3122,6 +3187,16 @@
         </w:rPr>
         <w:t xml:space="preserve">    print("Нет данных для обработки")</w:t>
       </w:r>
+    </w:p>
+    <w:p>
+      <w:pPr>
+        <w:jc w:val="center"/>
+      </w:pPr>
+    </w:p>
+    <w:p>
+      <w:pPr>
+        <w:jc w:val="center"/>
+      </w:pPr>
     </w:p>
     <w:p>
       <w:pPr>
@@ -3297,7 +3372,7 @@
             <w:rStyle w:val="a4"/>
             <w:sz w:val="28"/>
           </w:rPr>
-          <w:t>/11.%20</w:t>
+          <w:t>/12.%20</w:t>
         </w:r>
         <w:r>
           <w:rPr>
@@ -3305,38 +3380,7 @@
             <w:sz w:val="28"/>
             <w:lang w:val="en-US"/>
           </w:rPr>
-          <w:t>N</w:t>
-        </w:r>
-        <w:r>
-          <w:rPr>
-            <w:rStyle w:val="a4"/>
-            <w:sz w:val="28"/>
-            <w:lang w:val="en-US"/>
-          </w:rPr>
-          <w:t>o</w:t>
-        </w:r>
-        <w:r>
-          <w:rPr>
-            <w:rStyle w:val="a4"/>
-            <w:sz w:val="28"/>
-            <w:lang w:val="en-US"/>
-          </w:rPr>
-          <w:t>n</w:t>
-        </w:r>
-        <w:r>
-          <w:rPr>
-            <w:rStyle w:val="a4"/>
-            <w:sz w:val="28"/>
-          </w:rPr>
-          <w:t>-</w:t>
-        </w:r>
-        <w:r>
-          <w:rPr>
-            <w:rStyle w:val="a4"/>
-            <w:sz w:val="28"/>
-            <w:lang w:val="en-US"/>
-          </w:rPr>
-          <w:t>relational</w:t>
+          <w:t>Introductory</w:t>
         </w:r>
         <w:r>
           <w:rPr>
@@ -3351,7 +3395,7 @@
             <w:sz w:val="28"/>
             <w:lang w:val="en-US"/>
           </w:rPr>
-          <w:t>databases</w:t>
+          <w:t>course</w:t>
         </w:r>
         <w:r>
           <w:rPr>
@@ -3366,7 +3410,7 @@
             <w:sz w:val="28"/>
             <w:lang w:val="en-US"/>
           </w:rPr>
-          <w:t>and</w:t>
+          <w:t>on</w:t>
         </w:r>
         <w:r>
           <w:rPr>
@@ -3381,7 +3425,22 @@
             <w:sz w:val="28"/>
             <w:lang w:val="en-US"/>
           </w:rPr>
-          <w:t>MongoDB</w:t>
+          <w:t>Big</w:t>
+        </w:r>
+        <w:r>
+          <w:rPr>
+            <w:rStyle w:val="a4"/>
+            <w:sz w:val="28"/>
+          </w:rPr>
+          <w:t>%20</w:t>
+        </w:r>
+        <w:r>
+          <w:rPr>
+            <w:rStyle w:val="a4"/>
+            <w:sz w:val="28"/>
+            <w:lang w:val="en-US"/>
+          </w:rPr>
+          <w:t>Data</w:t>
         </w:r>
       </w:hyperlink>
       <w:r>
@@ -7422,7 +7481,7 @@
 </file>
 
 <file path=customXml/itemProps1.xml><?xml version="1.0" encoding="utf-8"?>
-<ds:datastoreItem xmlns:ds="http://schemas.openxmlformats.org/officeDocument/2006/customXml" ds:itemID="{0586326D-9E4A-4334-844C-5AA7E0320A9A}">
+<ds:datastoreItem xmlns:ds="http://schemas.openxmlformats.org/officeDocument/2006/customXml" ds:itemID="{BA84F660-15F7-4A63-BC1A-A6163B6FB329}">
   <ds:schemaRefs>
     <ds:schemaRef ds:uri="http://schemas.openxmlformats.org/officeDocument/2006/bibliography"/>
   </ds:schemaRefs>

</xml_diff>